<commit_message>
Pr_1 complete docx need modify Pr_2 complete Pr_3 complete Pr_4 complete Pr_5 complete Pr_6 complete
</commit_message>
<xml_diff>
--- a/static/Логистическая регрессия.docx
+++ b/static/Логистическая регрессия.docx
@@ -1,6 +1,6 @@
 
 <file path=word/document.xml><?xml version="1.0" encoding="utf-8"?>
-<w:document xmlns:wpc="http://schemas.microsoft.com/office/word/2010/wordprocessingCanvas" xmlns:cx="http://schemas.microsoft.com/office/drawing/2014/chartex" xmlns:cx1="http://schemas.microsoft.com/office/drawing/2015/9/8/chartex" xmlns:cx2="http://schemas.microsoft.com/office/drawing/2015/10/21/chartex" xmlns:cx3="http://schemas.microsoft.com/office/drawing/2016/5/9/chartex" xmlns:cx4="http://schemas.microsoft.com/office/drawing/2016/5/10/chartex" xmlns:cx5="http://schemas.microsoft.com/office/drawing/2016/5/11/chartex" xmlns:cx6="http://schemas.microsoft.com/office/drawing/2016/5/12/chartex" xmlns:cx7="http://schemas.microsoft.com/office/drawing/2016/5/13/chartex" xmlns:cx8="http://schemas.microsoft.com/office/drawing/2016/5/14/chartex" xmlns:mc="http://schemas.openxmlformats.org/markup-compatibility/2006" xmlns:aink="http://schemas.microsoft.com/office/drawing/2016/ink" xmlns:am3d="http://schemas.microsoft.com/office/drawing/2017/model3d" xmlns:o="urn:schemas-microsoft-com:office:office" xmlns:oel="http://schemas.microsoft.com/office/2019/extlst" xmlns:r="http://schemas.openxmlformats.org/officeDocument/2006/relationships" xmlns:m="http://schemas.openxmlformats.org/officeDocument/2006/math" xmlns:v="urn:schemas-microsoft-com:vml" xmlns:wp14="http://schemas.microsoft.com/office/word/2010/wordprocessingDrawing" xmlns:wp="http://schemas.openxmlformats.org/drawingml/2006/wordprocessingDrawing" xmlns:w10="urn:schemas-microsoft-com:office:word" xmlns:w="http://schemas.openxmlformats.org/wordprocessingml/2006/main" xmlns:w14="http://schemas.microsoft.com/office/word/2010/wordml" xmlns:w15="http://schemas.microsoft.com/office/word/2012/wordml" xmlns:w16cex="http://schemas.microsoft.com/office/word/2018/wordml/cex" xmlns:w16cid="http://schemas.microsoft.com/office/word/2016/wordml/cid" xmlns:w16="http://schemas.microsoft.com/office/word/2018/wordml" xmlns:w16du="http://schemas.microsoft.com/office/word/2023/wordml/word16du" xmlns:w16sdtdh="http://schemas.microsoft.com/office/word/2020/wordml/sdtdatahash" xmlns:w16se="http://schemas.microsoft.com/office/word/2015/wordml/symex" xmlns:wpg="http://schemas.microsoft.com/office/word/2010/wordprocessingGroup" xmlns:wpi="http://schemas.microsoft.com/office/word/2010/wordprocessingInk" xmlns:wne="http://schemas.microsoft.com/office/word/2006/wordml" xmlns:wps="http://schemas.microsoft.com/office/word/2010/wordprocessingShape" mc:Ignorable="w14 w15 w16se w16cid w16 w16cex w16sdtdh wp14">
+<w:document xmlns:wpc="http://schemas.microsoft.com/office/word/2010/wordprocessingCanvas" xmlns:cx="http://schemas.microsoft.com/office/drawing/2014/chartex" xmlns:cx1="http://schemas.microsoft.com/office/drawing/2015/9/8/chartex" xmlns:cx2="http://schemas.microsoft.com/office/drawing/2015/10/21/chartex" xmlns:cx3="http://schemas.microsoft.com/office/drawing/2016/5/9/chartex" xmlns:cx4="http://schemas.microsoft.com/office/drawing/2016/5/10/chartex" xmlns:cx5="http://schemas.microsoft.com/office/drawing/2016/5/11/chartex" xmlns:cx6="http://schemas.microsoft.com/office/drawing/2016/5/12/chartex" xmlns:cx7="http://schemas.microsoft.com/office/drawing/2016/5/13/chartex" xmlns:cx8="http://schemas.microsoft.com/office/drawing/2016/5/14/chartex" xmlns:mc="http://schemas.openxmlformats.org/markup-compatibility/2006" xmlns:aink="http://schemas.microsoft.com/office/drawing/2016/ink" xmlns:am3d="http://schemas.microsoft.com/office/drawing/2017/model3d" xmlns:o="urn:schemas-microsoft-com:office:office" xmlns:r="http://schemas.openxmlformats.org/officeDocument/2006/relationships" xmlns:m="http://schemas.openxmlformats.org/officeDocument/2006/math" xmlns:v="urn:schemas-microsoft-com:vml" xmlns:wp14="http://schemas.microsoft.com/office/word/2010/wordprocessingDrawing" xmlns:wp="http://schemas.openxmlformats.org/drawingml/2006/wordprocessingDrawing" xmlns:w10="urn:schemas-microsoft-com:office:word" xmlns:w="http://schemas.openxmlformats.org/wordprocessingml/2006/main" xmlns:w14="http://schemas.microsoft.com/office/word/2010/wordml" xmlns:w15="http://schemas.microsoft.com/office/word/2012/wordml" xmlns:w16cex="http://schemas.microsoft.com/office/word/2018/wordml/cex" xmlns:w16cid="http://schemas.microsoft.com/office/word/2016/wordml/cid" xmlns:w16="http://schemas.microsoft.com/office/word/2018/wordml" xmlns:w16sdtdh="http://schemas.microsoft.com/office/word/2020/wordml/sdtdatahash" xmlns:w16se="http://schemas.microsoft.com/office/word/2015/wordml/symex" xmlns:wpg="http://schemas.microsoft.com/office/word/2010/wordprocessingGroup" xmlns:wpi="http://schemas.microsoft.com/office/word/2010/wordprocessingInk" xmlns:wne="http://schemas.microsoft.com/office/word/2006/wordml" xmlns:wps="http://schemas.microsoft.com/office/word/2010/wordprocessingShape" mc:Ignorable="w14 w15 w16se w16cid w16 w16cex w16sdtdh wp14">
   <w:body>
     <w:p>
       <w:pPr>
@@ -754,7 +754,6 @@
           <w:kern w:val="0"/>
           <w:sz w:val="28"/>
           <w:szCs w:val="28"/>
-          <w:lang w:val="en-US"/>
           <w14:ligatures w14:val="none"/>
         </w:rPr>
       </w:pPr>
@@ -4967,6 +4966,7 @@
           <w:kern w:val="0"/>
           <w:sz w:val="28"/>
           <w:szCs w:val="28"/>
+          <w:lang w:val="en-US"/>
           <w14:ligatures w14:val="none"/>
         </w:rPr>
       </w:pPr>
@@ -4993,6 +4993,114 @@
         </w:rPr>
         <w:t>:</w:t>
       </w:r>
+    </w:p>
+    <w:p>
+      <w:pPr>
+        <w:spacing w:after="0" w:line="360" w:lineRule="auto"/>
+        <w:ind w:firstLine="709"/>
+        <w:jc w:val="both"/>
+        <w:rPr>
+          <w:rFonts w:ascii="Times New Roman" w:eastAsia="Times New Roman" w:hAnsi="Times New Roman" w:cs="Times New Roman"/>
+          <w:color w:val="000000"/>
+          <w:kern w:val="0"/>
+          <w:sz w:val="28"/>
+          <w:szCs w:val="28"/>
+          <w:lang w:val="en-US"/>
+          <w14:ligatures w14:val="none"/>
+        </w:rPr>
+      </w:pPr>
+      <m:oMathPara>
+        <m:oMath>
+          <m:eqArr>
+            <m:eqArrPr>
+              <m:maxDist m:val="1"/>
+              <m:ctrlPr>
+                <w:rPr>
+                  <w:rFonts w:ascii="Cambria Math" w:eastAsia="Times New Roman" w:hAnsi="Cambria Math" w:cs="Times New Roman"/>
+                  <w:i/>
+                  <w:color w:val="000000"/>
+                  <w:kern w:val="0"/>
+                  <w:sz w:val="28"/>
+                  <w:szCs w:val="28"/>
+                  <w:lang w:val="en-US"/>
+                  <w14:ligatures w14:val="none"/>
+                </w:rPr>
+              </m:ctrlPr>
+            </m:eqArrPr>
+            <m:e>
+              <m:r>
+                <w:rPr>
+                  <w:rFonts w:ascii="Cambria Math" w:eastAsia="Times New Roman" w:hAnsi="Cambria Math" w:cs="Times New Roman"/>
+                  <w:color w:val="000000"/>
+                  <w:kern w:val="0"/>
+                  <w:sz w:val="28"/>
+                  <w:szCs w:val="28"/>
+                  <w:lang w:val="en-US"/>
+                  <w14:ligatures w14:val="none"/>
+                </w:rPr>
+                <m:t>x</m:t>
+              </m:r>
+              <m:r>
+                <w:rPr>
+                  <w:rFonts w:ascii="Cambria Math" w:eastAsia="Times New Roman" w:hAnsi="Cambria Math" w:cs="Times New Roman"/>
+                  <w:color w:val="000000"/>
+                  <w:kern w:val="0"/>
+                  <w:sz w:val="28"/>
+                  <w:szCs w:val="28"/>
+                  <w:lang w:val="en-US"/>
+                  <w14:ligatures w14:val="none"/>
+                </w:rPr>
+                <m:t>= 1 #</m:t>
+              </m:r>
+              <m:d>
+                <m:dPr>
+                  <m:ctrlPr>
+                    <w:rPr>
+                      <w:rFonts w:ascii="Cambria Math" w:eastAsia="Times New Roman" w:hAnsi="Cambria Math" w:cs="Times New Roman"/>
+                      <w:i/>
+                      <w:color w:val="000000"/>
+                      <w:kern w:val="0"/>
+                      <w:sz w:val="28"/>
+                      <w:szCs w:val="28"/>
+                      <w:lang w:val="en-US"/>
+                      <w14:ligatures w14:val="none"/>
+                    </w:rPr>
+                  </m:ctrlPr>
+                </m:dPr>
+                <m:e>
+                  <m:r>
+                    <w:rPr>
+                      <w:rFonts w:ascii="Cambria Math" w:eastAsia="Times New Roman" w:hAnsi="Cambria Math" w:cs="Times New Roman"/>
+                      <w:color w:val="000000"/>
+                      <w:kern w:val="0"/>
+                      <w:sz w:val="28"/>
+                      <w:szCs w:val="28"/>
+                      <w:lang w:val="en-US"/>
+                      <w14:ligatures w14:val="none"/>
+                    </w:rPr>
+                    <m:t>1.2</m:t>
+                  </m:r>
+                </m:e>
+              </m:d>
+            </m:e>
+          </m:eqArr>
+        </m:oMath>
+      </m:oMathPara>
+    </w:p>
+    <w:p>
+      <w:pPr>
+        <w:spacing w:after="0" w:line="360" w:lineRule="auto"/>
+        <w:ind w:firstLine="709"/>
+        <w:jc w:val="both"/>
+        <w:rPr>
+          <w:rFonts w:ascii="Times New Roman" w:eastAsia="Times New Roman" w:hAnsi="Times New Roman" w:cs="Times New Roman"/>
+          <w:color w:val="000000"/>
+          <w:kern w:val="0"/>
+          <w:sz w:val="28"/>
+          <w:szCs w:val="28"/>
+          <w14:ligatures w14:val="none"/>
+        </w:rPr>
+      </w:pPr>
     </w:p>
     <w:p>
       <w:pPr>
@@ -5266,6 +5374,7 @@
           <w:lang w:eastAsia="ru-RU"/>
           <w14:ligatures w14:val="none"/>
         </w:rPr>
+        <w:lastRenderedPageBreak/>
         <w:t xml:space="preserve">Рисунок </w:t>
       </w:r>
       <w:r>
@@ -5318,7 +5427,6 @@
           <w:szCs w:val="28"/>
           <w14:ligatures w14:val="none"/>
         </w:rPr>
-        <w:lastRenderedPageBreak/>
         <w:t xml:space="preserve">Также результатом работы программы является вывод в консоль информации о текущих значениях весов и </w:t>
       </w:r>
       <w:proofErr w:type="spellStart"/>
@@ -7730,7 +7838,6 @@
           <w:szCs w:val="28"/>
           <w14:ligatures w14:val="none"/>
         </w:rPr>
-        <w:lastRenderedPageBreak/>
         <w:t>Модель логистической регрессии выглядит следующим образом:</w:t>
       </w:r>
     </w:p>
@@ -8002,18 +8109,7 @@
           <w:szCs w:val="28"/>
           <w14:ligatures w14:val="none"/>
         </w:rPr>
-        <w:t xml:space="preserve">Обучим модель, </w:t>
-      </w:r>
-      <w:r>
-        <w:rPr>
-          <w:rFonts w:ascii="Times New Roman" w:eastAsiaTheme="minorEastAsia" w:hAnsi="Times New Roman"/>
-          <w:iCs/>
-          <w:kern w:val="0"/>
-          <w:sz w:val="28"/>
-          <w:szCs w:val="28"/>
-          <w14:ligatures w14:val="none"/>
-        </w:rPr>
-        <w:t>максимизиру</w:t>
+        <w:t>Обучим модель, максимизиру</w:t>
       </w:r>
       <w:r>
         <w:rPr>
@@ -11388,6 +11484,7 @@
                 <w:lang w:eastAsia="ru-RU"/>
                 <w14:ligatures w14:val="none"/>
               </w:rPr>
+              <w:lastRenderedPageBreak/>
               <w:t>...</w:t>
             </w:r>
           </w:p>
@@ -11644,7 +11741,6 @@
                 <w:lang w:eastAsia="ru-RU"/>
                 <w14:ligatures w14:val="none"/>
               </w:rPr>
-              <w:lastRenderedPageBreak/>
               <w:t>95</w:t>
             </w:r>
           </w:p>
@@ -13478,7 +13574,6 @@
           <w:rFonts w:ascii="Times New Roman" w:eastAsiaTheme="minorEastAsia" w:hAnsi="Times New Roman"/>
           <w:kern w:val="0"/>
           <w:sz w:val="28"/>
-          <w:lang w:val="en-US"/>
           <w14:ligatures w14:val="none"/>
         </w:rPr>
       </w:pPr>
@@ -14013,7 +14108,6 @@
           <w:sz w:val="28"/>
           <w14:ligatures w14:val="none"/>
         </w:rPr>
-        <w:lastRenderedPageBreak/>
         <w:t>Значит, модель тоже уверена в том, что этот человек не пройдет отбор.</w:t>
       </w:r>
     </w:p>
@@ -14559,29 +14653,7 @@
           <w14:ligatures w14:val="none"/>
         </w:rPr>
         <w:tab/>
-        <w:t xml:space="preserve">Также определим границу решения, которая </w:t>
-      </w:r>
-      <w:r>
-        <w:rPr>
-          <w:rFonts w:ascii="Times New Roman" w:eastAsiaTheme="minorEastAsia" w:hAnsi="Times New Roman"/>
-          <w:iCs/>
-          <w:kern w:val="0"/>
-          <w:sz w:val="28"/>
-          <w:szCs w:val="28"/>
-          <w14:ligatures w14:val="none"/>
-        </w:rPr>
-        <w:t>присвоит</w:t>
-      </w:r>
-      <w:r>
-        <w:rPr>
-          <w:rFonts w:ascii="Times New Roman" w:eastAsiaTheme="minorEastAsia" w:hAnsi="Times New Roman"/>
-          <w:iCs/>
-          <w:kern w:val="0"/>
-          <w:sz w:val="28"/>
-          <w:szCs w:val="28"/>
-          <w14:ligatures w14:val="none"/>
-        </w:rPr>
-        <w:t xml:space="preserve"> будущей точке значение целевой переменной (точка, выше прямой – «прошел отбор», ниже – «не прошел отбор», см. рис. 1)</w:t>
+        <w:t>Также определим границу решения, которая присвоит будущей точке значение целевой переменной (точка, выше прямой – «прошел отбор», ниже – «не прошел отбор», см. рис. 1)</w:t>
       </w:r>
     </w:p>
     <w:p>
@@ -17481,7 +17553,7 @@
 </file>
 
 <file path=word/numbering.xml><?xml version="1.0" encoding="utf-8"?>
-<w:numbering xmlns:wpc="http://schemas.microsoft.com/office/word/2010/wordprocessingCanvas" xmlns:cx="http://schemas.microsoft.com/office/drawing/2014/chartex" xmlns:cx1="http://schemas.microsoft.com/office/drawing/2015/9/8/chartex" xmlns:cx2="http://schemas.microsoft.com/office/drawing/2015/10/21/chartex" xmlns:cx3="http://schemas.microsoft.com/office/drawing/2016/5/9/chartex" xmlns:cx4="http://schemas.microsoft.com/office/drawing/2016/5/10/chartex" xmlns:cx5="http://schemas.microsoft.com/office/drawing/2016/5/11/chartex" xmlns:cx6="http://schemas.microsoft.com/office/drawing/2016/5/12/chartex" xmlns:cx7="http://schemas.microsoft.com/office/drawing/2016/5/13/chartex" xmlns:cx8="http://schemas.microsoft.com/office/drawing/2016/5/14/chartex" xmlns:mc="http://schemas.openxmlformats.org/markup-compatibility/2006" xmlns:aink="http://schemas.microsoft.com/office/drawing/2016/ink" xmlns:am3d="http://schemas.microsoft.com/office/drawing/2017/model3d" xmlns:o="urn:schemas-microsoft-com:office:office" xmlns:oel="http://schemas.microsoft.com/office/2019/extlst" xmlns:r="http://schemas.openxmlformats.org/officeDocument/2006/relationships" xmlns:m="http://schemas.openxmlformats.org/officeDocument/2006/math" xmlns:v="urn:schemas-microsoft-com:vml" xmlns:wp14="http://schemas.microsoft.com/office/word/2010/wordprocessingDrawing" xmlns:wp="http://schemas.openxmlformats.org/drawingml/2006/wordprocessingDrawing" xmlns:w10="urn:schemas-microsoft-com:office:word" xmlns:w="http://schemas.openxmlformats.org/wordprocessingml/2006/main" xmlns:w14="http://schemas.microsoft.com/office/word/2010/wordml" xmlns:w15="http://schemas.microsoft.com/office/word/2012/wordml" xmlns:w16cex="http://schemas.microsoft.com/office/word/2018/wordml/cex" xmlns:w16cid="http://schemas.microsoft.com/office/word/2016/wordml/cid" xmlns:w16="http://schemas.microsoft.com/office/word/2018/wordml" xmlns:w16du="http://schemas.microsoft.com/office/word/2023/wordml/word16du" xmlns:w16sdtdh="http://schemas.microsoft.com/office/word/2020/wordml/sdtdatahash" xmlns:w16se="http://schemas.microsoft.com/office/word/2015/wordml/symex" xmlns:wpg="http://schemas.microsoft.com/office/word/2010/wordprocessingGroup" xmlns:wpi="http://schemas.microsoft.com/office/word/2010/wordprocessingInk" xmlns:wne="http://schemas.microsoft.com/office/word/2006/wordml" xmlns:wps="http://schemas.microsoft.com/office/word/2010/wordprocessingShape" mc:Ignorable="w14 w15 w16se w16cid w16 w16cex w16sdtdh wp14">
+<w:numbering xmlns:wpc="http://schemas.microsoft.com/office/word/2010/wordprocessingCanvas" xmlns:cx="http://schemas.microsoft.com/office/drawing/2014/chartex" xmlns:cx1="http://schemas.microsoft.com/office/drawing/2015/9/8/chartex" xmlns:cx2="http://schemas.microsoft.com/office/drawing/2015/10/21/chartex" xmlns:cx3="http://schemas.microsoft.com/office/drawing/2016/5/9/chartex" xmlns:cx4="http://schemas.microsoft.com/office/drawing/2016/5/10/chartex" xmlns:cx5="http://schemas.microsoft.com/office/drawing/2016/5/11/chartex" xmlns:cx6="http://schemas.microsoft.com/office/drawing/2016/5/12/chartex" xmlns:cx7="http://schemas.microsoft.com/office/drawing/2016/5/13/chartex" xmlns:cx8="http://schemas.microsoft.com/office/drawing/2016/5/14/chartex" xmlns:mc="http://schemas.openxmlformats.org/markup-compatibility/2006" xmlns:aink="http://schemas.microsoft.com/office/drawing/2016/ink" xmlns:am3d="http://schemas.microsoft.com/office/drawing/2017/model3d" xmlns:o="urn:schemas-microsoft-com:office:office" xmlns:r="http://schemas.openxmlformats.org/officeDocument/2006/relationships" xmlns:m="http://schemas.openxmlformats.org/officeDocument/2006/math" xmlns:v="urn:schemas-microsoft-com:vml" xmlns:wp14="http://schemas.microsoft.com/office/word/2010/wordprocessingDrawing" xmlns:wp="http://schemas.openxmlformats.org/drawingml/2006/wordprocessingDrawing" xmlns:w10="urn:schemas-microsoft-com:office:word" xmlns:w="http://schemas.openxmlformats.org/wordprocessingml/2006/main" xmlns:w14="http://schemas.microsoft.com/office/word/2010/wordml" xmlns:w15="http://schemas.microsoft.com/office/word/2012/wordml" xmlns:w16cex="http://schemas.microsoft.com/office/word/2018/wordml/cex" xmlns:w16cid="http://schemas.microsoft.com/office/word/2016/wordml/cid" xmlns:w16="http://schemas.microsoft.com/office/word/2018/wordml" xmlns:w16sdtdh="http://schemas.microsoft.com/office/word/2020/wordml/sdtdatahash" xmlns:w16se="http://schemas.microsoft.com/office/word/2015/wordml/symex" xmlns:wpg="http://schemas.microsoft.com/office/word/2010/wordprocessingGroup" xmlns:wpi="http://schemas.microsoft.com/office/word/2010/wordprocessingInk" xmlns:wne="http://schemas.microsoft.com/office/word/2006/wordml" xmlns:wps="http://schemas.microsoft.com/office/word/2010/wordprocessingShape" mc:Ignorable="w14 w15 w16se w16cid w16 w16cex w16sdtdh wp14">
   <w:abstractNum w:abstractNumId="0" w15:restartNumberingAfterBreak="0">
     <w:nsid w:val="4F886B59"/>
     <w:multiLevelType w:val="multilevel"/>
@@ -17805,10 +17877,10 @@
       </w:rPr>
     </w:lvl>
   </w:abstractNum>
-  <w:num w:numId="1" w16cid:durableId="1040129069">
+  <w:num w:numId="1">
     <w:abstractNumId w:val="0"/>
   </w:num>
-  <w:num w:numId="2" w16cid:durableId="890731162">
+  <w:num w:numId="2">
     <w:abstractNumId w:val="2"/>
     <w:lvlOverride w:ilvl="0"/>
     <w:lvlOverride w:ilvl="1">
@@ -17822,7 +17894,7 @@
     <w:lvlOverride w:ilvl="7"/>
     <w:lvlOverride w:ilvl="8"/>
   </w:num>
-  <w:num w:numId="3" w16cid:durableId="1502424557">
+  <w:num w:numId="3">
     <w:abstractNumId w:val="1"/>
   </w:num>
 </w:numbering>

</xml_diff>